<commit_message>
terminado slide e minha parte da fala
</commit_message>
<xml_diff>
--- a/Docs/Apresentação - Guia [MATHEUS RODRIGUES].docx
+++ b/Docs/Apresentação - Guia [MATHEUS RODRIGUES].docx
@@ -103,7 +103,15 @@
         <w:t xml:space="preserve">e com pouco recurso </w:t>
       </w:r>
       <w:r>
-        <w:t>(devido a falta de ajuda da sociedade)</w:t>
+        <w:t xml:space="preserve">(devido </w:t>
+      </w:r>
+      <w:proofErr w:type="spellStart"/>
+      <w:r>
+        <w:t>a</w:t>
+      </w:r>
+      <w:proofErr w:type="spellEnd"/>
+      <w:r>
+        <w:t xml:space="preserve"> falta de ajuda da sociedade)</w:t>
       </w:r>
       <w:r>
         <w:t xml:space="preserve">. </w:t>
@@ -127,7 +135,15 @@
         <w:t>da propagação de zoonoses</w:t>
       </w:r>
       <w:r>
-        <w:t xml:space="preserve">, não vou entrar muito em detalhes, pois o Matheus vai falar melhor sobre esse assunto mais a frente. </w:t>
+        <w:t xml:space="preserve">, não vou entrar muito em detalhes, pois o Matheus vai falar melhor sobre esse assunto mais </w:t>
+      </w:r>
+      <w:proofErr w:type="spellStart"/>
+      <w:r>
+        <w:t>a</w:t>
+      </w:r>
+      <w:proofErr w:type="spellEnd"/>
+      <w:r>
+        <w:t xml:space="preserve"> frente. </w:t>
       </w:r>
     </w:p>
     <w:p>
@@ -159,28 +175,33 @@
     </w:p>
     <w:p>
       <w:r>
-        <w:t xml:space="preserve">Esses são os principais problemas que nos levaram a pensar em desenvolver um aplicativo móvel que </w:t>
-      </w:r>
-      <w:r>
-        <w:t>atenda a necessidade de instituições e pessoas que lutam co</w:t>
-      </w:r>
-      <w:r>
-        <w:t xml:space="preserve">ntra os maus-tratos </w:t>
-      </w:r>
-      <w:proofErr w:type="gramStart"/>
-      <w:r>
-        <w:t>aos</w:t>
-      </w:r>
-      <w:proofErr w:type="gramEnd"/>
-      <w:r>
-        <w:t xml:space="preserve"> animais.</w:t>
+        <w:t xml:space="preserve">Esses </w:t>
+      </w:r>
+      <w:r>
+        <w:t xml:space="preserve">três pontos </w:t>
+      </w:r>
+      <w:r>
+        <w:t>são os principais pr</w:t>
+      </w:r>
+      <w:r>
+        <w:t>oblemas que nos levaram a escolher os maus-tratos como tema do nosso projeto. Pensando nisso, decidimos desenvolver uma solução informatizada que</w:t>
+      </w:r>
+      <w:r>
+        <w:t xml:space="preserve"> a</w:t>
+      </w:r>
+      <w:r>
+        <w:t>uxilie instituições, cuidadores e pessoas na luta</w:t>
+      </w:r>
+      <w:r>
+        <w:t xml:space="preserve"> co</w:t>
+      </w:r>
+      <w:r>
+        <w:t>ntra os maus-tratos aos animais.</w:t>
       </w:r>
     </w:p>
     <w:p/>
     <w:p/>
     <w:p>
-      <w:bookmarkStart w:id="0" w:name="_GoBack"/>
-      <w:bookmarkEnd w:id="0"/>
       <w:r>
         <w:br w:type="page"/>
       </w:r>
@@ -229,15 +250,37 @@
       </w:r>
       <w:proofErr w:type="spellEnd"/>
       <w:r>
-        <w:t xml:space="preserve">, que permite que, ao realizar um </w:t>
+        <w:t xml:space="preserve">. O </w:t>
       </w:r>
       <w:proofErr w:type="spellStart"/>
       <w:r>
+        <w:t>git</w:t>
+      </w:r>
+      <w:proofErr w:type="spellEnd"/>
+      <w:r>
+        <w:t xml:space="preserve"> é um sistema de controle de versão distribuído, desenvolvido por Linus Torvalds e foi usado no desenvolvimento do </w:t>
+      </w:r>
+      <w:proofErr w:type="spellStart"/>
+      <w:r>
+        <w:t>kernel</w:t>
+      </w:r>
+      <w:proofErr w:type="spellEnd"/>
+      <w:r>
+        <w:t xml:space="preserve"> Linux.</w:t>
+      </w:r>
+      <w:r>
+        <w:t xml:space="preserve"> </w:t>
+      </w:r>
+      <w:r>
+        <w:t xml:space="preserve">Ele permite que sejam gravados registros do projeto a cada </w:t>
+      </w:r>
+      <w:proofErr w:type="spellStart"/>
+      <w:r>
         <w:t>commit</w:t>
       </w:r>
       <w:proofErr w:type="spellEnd"/>
       <w:r>
-        <w:t xml:space="preserve">, um projeto seja salvo no seu estado atual, permitindo assim que ele possa ser restaurado depois para aquele estado caso necessário (Cabe a citação de um exemplo). </w:t>
+        <w:t xml:space="preserve"> realizado, podendo assim voltar a uma fase anterior do projeto caso ocorra algum problema.</w:t>
       </w:r>
     </w:p>
     <w:p>
@@ -254,7 +297,13 @@
         <w:t xml:space="preserve">rio do projeto no GitHub, </w:t>
       </w:r>
       <w:r>
-        <w:t>que permite</w:t>
+        <w:t>que é um serviço web</w:t>
+      </w:r>
+      <w:r>
+        <w:t xml:space="preserve"> onde é possível hospedar projetos. Ele</w:t>
+      </w:r>
+      <w:r>
+        <w:t xml:space="preserve"> permite</w:t>
       </w:r>
       <w:r>
         <w:t xml:space="preserve"> que</w:t>
@@ -263,7 +312,16 @@
         <w:t xml:space="preserve"> todos do grupo a</w:t>
       </w:r>
       <w:r>
-        <w:t xml:space="preserve">cessem e realizem os </w:t>
+        <w:t xml:space="preserve">cessem </w:t>
+      </w:r>
+      <w:r>
+        <w:t xml:space="preserve">o projeto online </w:t>
+      </w:r>
+      <w:r>
+        <w:t xml:space="preserve">e realizem </w:t>
+      </w:r>
+      <w:r>
+        <w:t xml:space="preserve">os </w:t>
       </w:r>
       <w:proofErr w:type="spellStart"/>
       <w:r>
@@ -271,12 +329,29 @@
       </w:r>
       <w:proofErr w:type="spellEnd"/>
       <w:r>
-        <w:t xml:space="preserve"> no repositório online simultaneamente.</w:t>
-      </w:r>
+        <w:t xml:space="preserve"> no repositório</w:t>
+      </w:r>
+      <w:r>
+        <w:t xml:space="preserve"> simultaneamente</w:t>
+      </w:r>
+      <w:r>
+        <w:t xml:space="preserve">, através do </w:t>
+      </w:r>
+      <w:proofErr w:type="spellStart"/>
+      <w:r>
+        <w:t>git</w:t>
+      </w:r>
+      <w:proofErr w:type="spellEnd"/>
+      <w:r>
+        <w:t>.</w:t>
+      </w:r>
+    </w:p>
+    <w:p>
       <w:r>
         <w:br w:type="page"/>
       </w:r>
     </w:p>
+    <w:p/>
     <w:p>
       <w:pPr>
         <w:rPr>
@@ -287,17 +362,67 @@
         <w:rPr>
           <w:b/>
         </w:rPr>
-        <w:lastRenderedPageBreak/>
         <w:t>Resultados esperados:</w:t>
       </w:r>
     </w:p>
     <w:p>
-      <w:r>
-        <w:t xml:space="preserve">Com base no que o Matheus falou no começo da apresentação, esperamos que no final do trabalho o aplicativo </w:t>
-      </w:r>
-      <w:r>
-        <w:t>possibilite o anúncio de animais abandonados, divulgação de campanhas de castração e vacinação, além de disponibilizar um módulo que irá auxiliar o usuário na denúncia de maus-tratos aos animais. Com esse diagrama de caso de uso, podemos identificar as principais funções que o sistema irá oferecer aos usuários.</w:t>
-      </w:r>
+      <w:bookmarkStart w:id="0" w:name="_GoBack"/>
+      <w:r>
+        <w:t>E</w:t>
+      </w:r>
+      <w:r>
+        <w:t>sper</w:t>
+      </w:r>
+      <w:r>
+        <w:t>amos que no final do trabalho que a nossa aplicação ofereça uma plataforma para acesso de todos</w:t>
+      </w:r>
+      <w:r>
+        <w:t xml:space="preserve"> que estejam interessados em batalhar contra os maus-tratos aos animais e que possuam um dispositivo </w:t>
+      </w:r>
+      <w:proofErr w:type="spellStart"/>
+      <w:r>
+        <w:t>Android</w:t>
+      </w:r>
+      <w:proofErr w:type="spellEnd"/>
+      <w:r>
+        <w:t xml:space="preserve"> com versão acima da 4.0</w:t>
+      </w:r>
+      <w:r>
+        <w:t xml:space="preserve">. </w:t>
+      </w:r>
+      <w:r>
+        <w:t>Com o aplicativo instalado e com conexão com a internet, esperamos que o usuário, seja ele uma instituição, um cuidador ou uma pessoa comum, possa se cadastrar e visualizar os anúncios de animais para adoção, bem como publicar anúncios de animais sem um lar. Esperamos também que o aplicativo possibilite</w:t>
+      </w:r>
+      <w:r>
+        <w:t xml:space="preserve"> que as instituições </w:t>
+      </w:r>
+      <w:r>
+        <w:t>divulguem</w:t>
+      </w:r>
+      <w:r>
+        <w:t xml:space="preserve"> campanhas de castração e de vacinação</w:t>
+      </w:r>
+      <w:r>
+        <w:t>, além de o</w:t>
+      </w:r>
+      <w:r>
+        <w:t xml:space="preserve">ferecer o suporte necessário para pessoas que queiram realizar denúncias de maus-tratos, através de um módulo do sistema dedicado a isso. Tudo isso de uma forma simples </w:t>
+      </w:r>
+      <w:r>
+        <w:t>e com uma interface intuitiva, de fácil uso.</w:t>
+      </w:r>
+    </w:p>
+    <w:p>
+      <w:r>
+        <w:t>Desenvolvemos um</w:t>
+      </w:r>
+      <w:r>
+        <w:t xml:space="preserve"> diagrama de caso de uso, </w:t>
+      </w:r>
+      <w:r>
+        <w:t>que tem o objetivo de descrever as funções do sistema com base na entrada dos usuários. A partir dele poderemos ter mais noção do funcionamento da aplicação:</w:t>
+      </w:r>
+      <w:bookmarkEnd w:id="0"/>
     </w:p>
     <w:sectPr>
       <w:pgSz w:w="11906" w:h="16838"/>
@@ -307,6 +432,56 @@
     </w:sectPr>
   </w:body>
 </w:document>
+</file>
+
+<file path=word/endnotes.xml><?xml version="1.0" encoding="utf-8"?>
+<w:endnotes xmlns:wpc="http://schemas.microsoft.com/office/word/2010/wordprocessingCanvas" xmlns:cx="http://schemas.microsoft.com/office/drawing/2014/chartex" xmlns:cx1="http://schemas.microsoft.com/office/drawing/2015/9/8/chartex" xmlns:cx2="http://schemas.microsoft.com/office/drawing/2015/10/21/chartex" xmlns:mc="http://schemas.openxmlformats.org/markup-compatibility/2006" xmlns:o="urn:schemas-microsoft-com:office:office" xmlns:r="http://schemas.openxmlformats.org/officeDocument/2006/relationships" xmlns:m="http://schemas.openxmlformats.org/officeDocument/2006/math" xmlns:v="urn:schemas-microsoft-com:vml" xmlns:wp14="http://schemas.microsoft.com/office/word/2010/wordprocessingDrawing" xmlns:wp="http://schemas.openxmlformats.org/drawingml/2006/wordprocessingDrawing" xmlns:w10="urn:schemas-microsoft-com:office:word" xmlns:w="http://schemas.openxmlformats.org/wordprocessingml/2006/main" xmlns:w14="http://schemas.microsoft.com/office/word/2010/wordml" xmlns:w15="http://schemas.microsoft.com/office/word/2012/wordml" xmlns:w16se="http://schemas.microsoft.com/office/word/2015/wordml/symex" xmlns:wpg="http://schemas.microsoft.com/office/word/2010/wordprocessingGroup" xmlns:wpi="http://schemas.microsoft.com/office/word/2010/wordprocessingInk" xmlns:wne="http://schemas.microsoft.com/office/word/2006/wordml" xmlns:wps="http://schemas.microsoft.com/office/word/2010/wordprocessingShape" mc:Ignorable="w14 w15 w16se wp14">
+  <w:endnote w:type="separator" w:id="-1">
+    <w:p>
+      <w:pPr>
+        <w:spacing w:after="0" w:line="240" w:lineRule="auto"/>
+      </w:pPr>
+      <w:r>
+        <w:separator/>
+      </w:r>
+    </w:p>
+  </w:endnote>
+  <w:endnote w:type="continuationSeparator" w:id="0">
+    <w:p>
+      <w:pPr>
+        <w:spacing w:after="0" w:line="240" w:lineRule="auto"/>
+      </w:pPr>
+      <w:r>
+        <w:continuationSeparator/>
+      </w:r>
+    </w:p>
+  </w:endnote>
+</w:endnotes>
+</file>
+
+<file path=word/footnotes.xml><?xml version="1.0" encoding="utf-8"?>
+<w:footnotes xmlns:wpc="http://schemas.microsoft.com/office/word/2010/wordprocessingCanvas" xmlns:cx="http://schemas.microsoft.com/office/drawing/2014/chartex" xmlns:cx1="http://schemas.microsoft.com/office/drawing/2015/9/8/chartex" xmlns:cx2="http://schemas.microsoft.com/office/drawing/2015/10/21/chartex" xmlns:mc="http://schemas.openxmlformats.org/markup-compatibility/2006" xmlns:o="urn:schemas-microsoft-com:office:office" xmlns:r="http://schemas.openxmlformats.org/officeDocument/2006/relationships" xmlns:m="http://schemas.openxmlformats.org/officeDocument/2006/math" xmlns:v="urn:schemas-microsoft-com:vml" xmlns:wp14="http://schemas.microsoft.com/office/word/2010/wordprocessingDrawing" xmlns:wp="http://schemas.openxmlformats.org/drawingml/2006/wordprocessingDrawing" xmlns:w10="urn:schemas-microsoft-com:office:word" xmlns:w="http://schemas.openxmlformats.org/wordprocessingml/2006/main" xmlns:w14="http://schemas.microsoft.com/office/word/2010/wordml" xmlns:w15="http://schemas.microsoft.com/office/word/2012/wordml" xmlns:w16se="http://schemas.microsoft.com/office/word/2015/wordml/symex" xmlns:wpg="http://schemas.microsoft.com/office/word/2010/wordprocessingGroup" xmlns:wpi="http://schemas.microsoft.com/office/word/2010/wordprocessingInk" xmlns:wne="http://schemas.microsoft.com/office/word/2006/wordml" xmlns:wps="http://schemas.microsoft.com/office/word/2010/wordprocessingShape" mc:Ignorable="w14 w15 w16se wp14">
+  <w:footnote w:type="separator" w:id="-1">
+    <w:p>
+      <w:pPr>
+        <w:spacing w:after="0" w:line="240" w:lineRule="auto"/>
+      </w:pPr>
+      <w:r>
+        <w:separator/>
+      </w:r>
+    </w:p>
+  </w:footnote>
+  <w:footnote w:type="continuationSeparator" w:id="0">
+    <w:p>
+      <w:pPr>
+        <w:spacing w:after="0" w:line="240" w:lineRule="auto"/>
+      </w:pPr>
+      <w:r>
+        <w:continuationSeparator/>
+      </w:r>
+    </w:p>
+  </w:footnote>
+</w:footnotes>
 </file>
 
 <file path=word/numbering.xml><?xml version="1.0" encoding="utf-8"?>
@@ -979,6 +1154,50 @@
       <w:contextualSpacing/>
     </w:pPr>
   </w:style>
+  <w:style w:type="paragraph" w:styleId="Cabealho">
+    <w:name w:val="header"/>
+    <w:basedOn w:val="Normal"/>
+    <w:link w:val="CabealhoChar"/>
+    <w:uiPriority w:val="99"/>
+    <w:unhideWhenUsed/>
+    <w:rsid w:val="0002040A"/>
+    <w:pPr>
+      <w:tabs>
+        <w:tab w:val="center" w:pos="4252"/>
+        <w:tab w:val="right" w:pos="8504"/>
+      </w:tabs>
+      <w:spacing w:after="0" w:line="240" w:lineRule="auto"/>
+    </w:pPr>
+  </w:style>
+  <w:style w:type="character" w:customStyle="1" w:styleId="CabealhoChar">
+    <w:name w:val="Cabeçalho Char"/>
+    <w:basedOn w:val="Fontepargpadro"/>
+    <w:link w:val="Cabealho"/>
+    <w:uiPriority w:val="99"/>
+    <w:rsid w:val="0002040A"/>
+  </w:style>
+  <w:style w:type="paragraph" w:styleId="Rodap">
+    <w:name w:val="footer"/>
+    <w:basedOn w:val="Normal"/>
+    <w:link w:val="RodapChar"/>
+    <w:uiPriority w:val="99"/>
+    <w:unhideWhenUsed/>
+    <w:rsid w:val="0002040A"/>
+    <w:pPr>
+      <w:tabs>
+        <w:tab w:val="center" w:pos="4252"/>
+        <w:tab w:val="right" w:pos="8504"/>
+      </w:tabs>
+      <w:spacing w:after="0" w:line="240" w:lineRule="auto"/>
+    </w:pPr>
+  </w:style>
+  <w:style w:type="character" w:customStyle="1" w:styleId="RodapChar">
+    <w:name w:val="Rodapé Char"/>
+    <w:basedOn w:val="Fontepargpadro"/>
+    <w:link w:val="Rodap"/>
+    <w:uiPriority w:val="99"/>
+    <w:rsid w:val="0002040A"/>
+  </w:style>
 </w:styles>
 </file>
 
@@ -1272,7 +1491,7 @@
 </file>
 
 <file path=customXml/itemProps1.xml><?xml version="1.0" encoding="utf-8"?>
-<ds:datastoreItem xmlns:ds="http://schemas.openxmlformats.org/officeDocument/2006/customXml" ds:itemID="{85F61198-6335-40CC-868F-D87BD2A2ACB8}">
+<ds:datastoreItem xmlns:ds="http://schemas.openxmlformats.org/officeDocument/2006/customXml" ds:itemID="{D1AED9B7-A8D2-496C-9768-4307F062AE6F}">
   <ds:schemaRefs>
     <ds:schemaRef ds:uri="http://schemas.openxmlformats.org/officeDocument/2006/bibliography"/>
   </ds:schemaRefs>

</xml_diff>